<commit_message>
Updated the fizz buzz program
</commit_message>
<xml_diff>
--- a/Programs for practice/Java & Selenium Assignments.docx
+++ b/Programs for practice/Java & Selenium Assignments.docx
@@ -4,7 +4,7 @@
   <w:body>
     <w:p>
       <w:pPr>
-        <w:pStyle w:val="Normal1"/>
+        <w:pStyle w:val="LO-normal"/>
         <w:ind w:left="0" w:hanging="0"/>
         <w:rPr>
           <w:b/>
@@ -25,7 +25,7 @@
     </w:p>
     <w:p>
       <w:pPr>
-        <w:pStyle w:val="Normal1"/>
+        <w:pStyle w:val="LO-normal"/>
         <w:numPr>
           <w:ilvl w:val="0"/>
           <w:numId w:val="1"/>
@@ -46,7 +46,7 @@
     </w:p>
     <w:p>
       <w:pPr>
-        <w:pStyle w:val="Normal1"/>
+        <w:pStyle w:val="LO-normal"/>
         <w:numPr>
           <w:ilvl w:val="0"/>
           <w:numId w:val="1"/>
@@ -69,7 +69,7 @@
     </w:p>
     <w:p>
       <w:pPr>
-        <w:pStyle w:val="Normal1"/>
+        <w:pStyle w:val="LO-normal"/>
         <w:numPr>
           <w:ilvl w:val="0"/>
           <w:numId w:val="1"/>
@@ -90,7 +90,7 @@
     </w:p>
     <w:p>
       <w:pPr>
-        <w:pStyle w:val="Normal1"/>
+        <w:pStyle w:val="LO-normal"/>
         <w:numPr>
           <w:ilvl w:val="0"/>
           <w:numId w:val="1"/>
@@ -111,7 +111,7 @@
     </w:p>
     <w:p>
       <w:pPr>
-        <w:pStyle w:val="Normal1"/>
+        <w:pStyle w:val="LO-normal"/>
         <w:numPr>
           <w:ilvl w:val="0"/>
           <w:numId w:val="1"/>
@@ -132,7 +132,7 @@
     </w:p>
     <w:p>
       <w:pPr>
-        <w:pStyle w:val="Normal1"/>
+        <w:pStyle w:val="LO-normal"/>
         <w:numPr>
           <w:ilvl w:val="0"/>
           <w:numId w:val="1"/>
@@ -153,7 +153,7 @@
     </w:p>
     <w:p>
       <w:pPr>
-        <w:pStyle w:val="Normal1"/>
+        <w:pStyle w:val="LO-normal"/>
         <w:numPr>
           <w:ilvl w:val="0"/>
           <w:numId w:val="1"/>
@@ -174,7 +174,7 @@
     </w:p>
     <w:p>
       <w:pPr>
-        <w:pStyle w:val="Normal1"/>
+        <w:pStyle w:val="LO-normal"/>
         <w:numPr>
           <w:ilvl w:val="0"/>
           <w:numId w:val="1"/>
@@ -197,7 +197,7 @@
     </w:p>
     <w:p>
       <w:pPr>
-        <w:pStyle w:val="Normal1"/>
+        <w:pStyle w:val="LO-normal"/>
         <w:numPr>
           <w:ilvl w:val="0"/>
           <w:numId w:val="1"/>
@@ -218,7 +218,7 @@
     </w:p>
     <w:p>
       <w:pPr>
-        <w:pStyle w:val="Normal1"/>
+        <w:pStyle w:val="LO-normal"/>
         <w:numPr>
           <w:ilvl w:val="0"/>
           <w:numId w:val="1"/>
@@ -239,7 +239,7 @@
     </w:p>
     <w:p>
       <w:pPr>
-        <w:pStyle w:val="Normal1"/>
+        <w:pStyle w:val="LO-normal"/>
         <w:numPr>
           <w:ilvl w:val="0"/>
           <w:numId w:val="1"/>
@@ -261,7 +261,7 @@
     </w:p>
     <w:p>
       <w:pPr>
-        <w:pStyle w:val="Normal1"/>
+        <w:pStyle w:val="LO-normal"/>
         <w:numPr>
           <w:ilvl w:val="0"/>
           <w:numId w:val="1"/>
@@ -283,30 +283,38 @@
     </w:p>
     <w:p>
       <w:pPr>
-        <w:pStyle w:val="Normal1"/>
-        <w:numPr>
-          <w:ilvl w:val="0"/>
-          <w:numId w:val="1"/>
-        </w:numPr>
-        <w:ind w:left="720" w:hanging="720"/>
-        <w:rPr>
-          <w:sz w:val="26"/>
-          <w:szCs w:val="26"/>
-          <w:u w:val="none"/>
-        </w:rPr>
-      </w:pPr>
-      <w:r>
-        <w:rPr>
-          <w:sz w:val="26"/>
-          <w:szCs w:val="26"/>
-          <w:u w:val="none"/>
-        </w:rPr>
-        <w:t>WAP to print Fizz when the number is divisible by only 3, Buzz when divisible by 5 and Fizz Buzz when divisible by both</w:t>
-      </w:r>
-    </w:p>
-    <w:p>
-      <w:pPr>
-        <w:pStyle w:val="Normal1"/>
+        <w:pStyle w:val="LO-normal"/>
+        <w:numPr>
+          <w:ilvl w:val="0"/>
+          <w:numId w:val="1"/>
+        </w:numPr>
+        <w:ind w:left="720" w:hanging="720"/>
+        <w:rPr>
+          <w:sz w:val="26"/>
+          <w:szCs w:val="26"/>
+          <w:u w:val="none"/>
+        </w:rPr>
+      </w:pPr>
+      <w:r>
+        <w:rPr>
+          <w:sz w:val="26"/>
+          <w:szCs w:val="26"/>
+          <w:u w:val="none"/>
+        </w:rPr>
+        <w:t xml:space="preserve">WAP to print Fizz when the number is divisible by only 3, Buzz when divisible by 5 and Fizz Buzz when divisible by both. </w:t>
+      </w:r>
+      <w:r>
+        <w:rPr>
+          <w:sz w:val="26"/>
+          <w:szCs w:val="26"/>
+          <w:u w:val="none"/>
+        </w:rPr>
+        <w:t>If not divisible by any of them then print the number, from the sequence of numbers</w:t>
+      </w:r>
+    </w:p>
+    <w:p>
+      <w:pPr>
+        <w:pStyle w:val="LO-normal"/>
         <w:numPr>
           <w:ilvl w:val="0"/>
           <w:numId w:val="1"/>
@@ -328,7 +336,7 @@
     </w:p>
     <w:p>
       <w:pPr>
-        <w:pStyle w:val="Normal1"/>
+        <w:pStyle w:val="LO-normal"/>
         <w:numPr>
           <w:ilvl w:val="0"/>
           <w:numId w:val="1"/>
@@ -350,7 +358,7 @@
     </w:p>
     <w:p>
       <w:pPr>
-        <w:pStyle w:val="Normal1"/>
+        <w:pStyle w:val="LO-normal"/>
         <w:numPr>
           <w:ilvl w:val="0"/>
           <w:numId w:val="1"/>
@@ -372,7 +380,7 @@
     </w:p>
     <w:p>
       <w:pPr>
-        <w:pStyle w:val="Normal1"/>
+        <w:pStyle w:val="LO-normal"/>
         <w:numPr>
           <w:ilvl w:val="0"/>
           <w:numId w:val="1"/>
@@ -394,7 +402,7 @@
     </w:p>
     <w:p>
       <w:pPr>
-        <w:pStyle w:val="Normal1"/>
+        <w:pStyle w:val="LO-normal"/>
         <w:numPr>
           <w:ilvl w:val="0"/>
           <w:numId w:val="1"/>
@@ -418,7 +426,7 @@
     </w:p>
     <w:p>
       <w:pPr>
-        <w:pStyle w:val="Normal1"/>
+        <w:pStyle w:val="LO-normal"/>
         <w:numPr>
           <w:ilvl w:val="0"/>
           <w:numId w:val="1"/>
@@ -447,7 +455,7 @@
     </w:p>
     <w:p>
       <w:pPr>
-        <w:pStyle w:val="Normal1"/>
+        <w:pStyle w:val="LO-normal"/>
         <w:numPr>
           <w:ilvl w:val="0"/>
           <w:numId w:val="1"/>
@@ -471,7 +479,7 @@
     </w:p>
     <w:p>
       <w:pPr>
-        <w:pStyle w:val="Normal1"/>
+        <w:pStyle w:val="LO-normal"/>
         <w:numPr>
           <w:ilvl w:val="0"/>
           <w:numId w:val="1"/>
@@ -493,7 +501,7 @@
     </w:p>
     <w:p>
       <w:pPr>
-        <w:pStyle w:val="Normal1"/>
+        <w:pStyle w:val="LO-normal"/>
         <w:numPr>
           <w:ilvl w:val="0"/>
           <w:numId w:val="1"/>
@@ -517,7 +525,7 @@
     </w:p>
     <w:p>
       <w:pPr>
-        <w:pStyle w:val="Normal1"/>
+        <w:pStyle w:val="LO-normal"/>
         <w:numPr>
           <w:ilvl w:val="0"/>
           <w:numId w:val="1"/>
@@ -539,7 +547,7 @@
     </w:p>
     <w:p>
       <w:pPr>
-        <w:pStyle w:val="Normal1"/>
+        <w:pStyle w:val="LO-normal"/>
         <w:numPr>
           <w:ilvl w:val="0"/>
           <w:numId w:val="1"/>
@@ -563,7 +571,7 @@
     </w:p>
     <w:p>
       <w:pPr>
-        <w:pStyle w:val="Normal1"/>
+        <w:pStyle w:val="LO-normal"/>
         <w:numPr>
           <w:ilvl w:val="0"/>
           <w:numId w:val="1"/>
@@ -585,7 +593,7 @@
     </w:p>
     <w:p>
       <w:pPr>
-        <w:pStyle w:val="Normal1"/>
+        <w:pStyle w:val="LO-normal"/>
         <w:numPr>
           <w:ilvl w:val="0"/>
           <w:numId w:val="1"/>
@@ -607,7 +615,7 @@
     </w:p>
     <w:p>
       <w:pPr>
-        <w:pStyle w:val="Normal1"/>
+        <w:pStyle w:val="LO-normal"/>
         <w:numPr>
           <w:ilvl w:val="0"/>
           <w:numId w:val="1"/>
@@ -629,7 +637,7 @@
     </w:p>
     <w:p>
       <w:pPr>
-        <w:pStyle w:val="Normal1"/>
+        <w:pStyle w:val="LO-normal"/>
         <w:numPr>
           <w:ilvl w:val="0"/>
           <w:numId w:val="1"/>
@@ -651,7 +659,7 @@
     </w:p>
     <w:p>
       <w:pPr>
-        <w:pStyle w:val="Normal1"/>
+        <w:pStyle w:val="LO-normal"/>
         <w:numPr>
           <w:ilvl w:val="0"/>
           <w:numId w:val="1"/>
@@ -673,7 +681,7 @@
     </w:p>
     <w:p>
       <w:pPr>
-        <w:pStyle w:val="Normal1"/>
+        <w:pStyle w:val="LO-normal"/>
         <w:numPr>
           <w:ilvl w:val="0"/>
           <w:numId w:val="1"/>
@@ -695,7 +703,7 @@
     </w:p>
     <w:p>
       <w:pPr>
-        <w:pStyle w:val="Normal1"/>
+        <w:pStyle w:val="LO-normal"/>
         <w:numPr>
           <w:ilvl w:val="0"/>
           <w:numId w:val="1"/>
@@ -717,7 +725,7 @@
     </w:p>
     <w:p>
       <w:pPr>
-        <w:pStyle w:val="Normal1"/>
+        <w:pStyle w:val="LO-normal"/>
         <w:numPr>
           <w:ilvl w:val="0"/>
           <w:numId w:val="1"/>
@@ -739,7 +747,7 @@
     </w:p>
     <w:p>
       <w:pPr>
-        <w:pStyle w:val="Normal1"/>
+        <w:pStyle w:val="LO-normal"/>
         <w:numPr>
           <w:ilvl w:val="0"/>
           <w:numId w:val="1"/>
@@ -761,7 +769,7 @@
     </w:p>
     <w:p>
       <w:pPr>
-        <w:pStyle w:val="Normal1"/>
+        <w:pStyle w:val="LO-normal"/>
         <w:numPr>
           <w:ilvl w:val="0"/>
           <w:numId w:val="1"/>
@@ -783,7 +791,7 @@
     </w:p>
     <w:p>
       <w:pPr>
-        <w:pStyle w:val="Normal1"/>
+        <w:pStyle w:val="LO-normal"/>
         <w:numPr>
           <w:ilvl w:val="0"/>
           <w:numId w:val="1"/>
@@ -805,7 +813,7 @@
     </w:p>
     <w:p>
       <w:pPr>
-        <w:pStyle w:val="Normal1"/>
+        <w:pStyle w:val="LO-normal"/>
         <w:numPr>
           <w:ilvl w:val="0"/>
           <w:numId w:val="1"/>
@@ -827,7 +835,7 @@
     </w:p>
     <w:p>
       <w:pPr>
-        <w:pStyle w:val="Normal1"/>
+        <w:pStyle w:val="LO-normal"/>
         <w:numPr>
           <w:ilvl w:val="0"/>
           <w:numId w:val="1"/>
@@ -849,7 +857,7 @@
     </w:p>
     <w:p>
       <w:pPr>
-        <w:pStyle w:val="Normal1"/>
+        <w:pStyle w:val="LO-normal"/>
         <w:numPr>
           <w:ilvl w:val="0"/>
           <w:numId w:val="1"/>
@@ -871,7 +879,7 @@
     </w:p>
     <w:p>
       <w:pPr>
-        <w:pStyle w:val="Normal1"/>
+        <w:pStyle w:val="LO-normal"/>
         <w:numPr>
           <w:ilvl w:val="0"/>
           <w:numId w:val="1"/>
@@ -891,7 +899,7 @@
     </w:p>
     <w:p>
       <w:pPr>
-        <w:pStyle w:val="Normal1"/>
+        <w:pStyle w:val="LO-normal"/>
         <w:numPr>
           <w:ilvl w:val="0"/>
           <w:numId w:val="1"/>
@@ -913,7 +921,7 @@
     </w:p>
     <w:p>
       <w:pPr>
-        <w:pStyle w:val="Normal1"/>
+        <w:pStyle w:val="LO-normal"/>
         <w:numPr>
           <w:ilvl w:val="0"/>
           <w:numId w:val="1"/>
@@ -937,7 +945,7 @@
     </w:p>
     <w:p>
       <w:pPr>
-        <w:pStyle w:val="Normal1"/>
+        <w:pStyle w:val="LO-normal"/>
         <w:numPr>
           <w:ilvl w:val="0"/>
           <w:numId w:val="1"/>
@@ -991,7 +999,7 @@
     </w:p>
     <w:p>
       <w:pPr>
-        <w:pStyle w:val="Normal1"/>
+        <w:pStyle w:val="LO-normal"/>
         <w:numPr>
           <w:ilvl w:val="0"/>
           <w:numId w:val="1"/>
@@ -1013,7 +1021,7 @@
     </w:p>
     <w:p>
       <w:pPr>
-        <w:pStyle w:val="Normal1"/>
+        <w:pStyle w:val="LO-normal"/>
         <w:numPr>
           <w:ilvl w:val="0"/>
           <w:numId w:val="1"/>
@@ -1035,7 +1043,7 @@
     </w:p>
     <w:p>
       <w:pPr>
-        <w:pStyle w:val="Normal1"/>
+        <w:pStyle w:val="LO-normal"/>
         <w:numPr>
           <w:ilvl w:val="0"/>
           <w:numId w:val="1"/>
@@ -1057,7 +1065,7 @@
     </w:p>
     <w:p>
       <w:pPr>
-        <w:pStyle w:val="Normal1"/>
+        <w:pStyle w:val="LO-normal"/>
         <w:numPr>
           <w:ilvl w:val="0"/>
           <w:numId w:val="1"/>
@@ -1077,7 +1085,7 @@
     </w:p>
     <w:p>
       <w:pPr>
-        <w:pStyle w:val="Normal1"/>
+        <w:pStyle w:val="LO-normal"/>
         <w:numPr>
           <w:ilvl w:val="0"/>
           <w:numId w:val="1"/>
@@ -1098,7 +1106,7 @@
     </w:p>
     <w:p>
       <w:pPr>
-        <w:pStyle w:val="Normal1"/>
+        <w:pStyle w:val="LO-normal"/>
         <w:numPr>
           <w:ilvl w:val="0"/>
           <w:numId w:val="1"/>
@@ -1119,7 +1127,7 @@
     </w:p>
     <w:p>
       <w:pPr>
-        <w:pStyle w:val="Normal1"/>
+        <w:pStyle w:val="LO-normal"/>
         <w:numPr>
           <w:ilvl w:val="0"/>
           <w:numId w:val="1"/>
@@ -1140,7 +1148,7 @@
     </w:p>
     <w:p>
       <w:pPr>
-        <w:pStyle w:val="Normal1"/>
+        <w:pStyle w:val="LO-normal"/>
         <w:numPr>
           <w:ilvl w:val="0"/>
           <w:numId w:val="1"/>
@@ -1161,7 +1169,7 @@
     </w:p>
     <w:p>
       <w:pPr>
-        <w:pStyle w:val="Normal1"/>
+        <w:pStyle w:val="LO-normal"/>
         <w:numPr>
           <w:ilvl w:val="0"/>
           <w:numId w:val="1"/>
@@ -1182,7 +1190,7 @@
     </w:p>
     <w:p>
       <w:pPr>
-        <w:pStyle w:val="Normal1"/>
+        <w:pStyle w:val="LO-normal"/>
         <w:numPr>
           <w:ilvl w:val="0"/>
           <w:numId w:val="1"/>
@@ -1203,7 +1211,7 @@
     </w:p>
     <w:p>
       <w:pPr>
-        <w:pStyle w:val="Normal1"/>
+        <w:pStyle w:val="LO-normal"/>
         <w:numPr>
           <w:ilvl w:val="0"/>
           <w:numId w:val="1"/>
@@ -1224,7 +1232,7 @@
     </w:p>
     <w:p>
       <w:pPr>
-        <w:pStyle w:val="Normal1"/>
+        <w:pStyle w:val="LO-normal"/>
         <w:numPr>
           <w:ilvl w:val="0"/>
           <w:numId w:val="1"/>
@@ -1245,7 +1253,7 @@
     </w:p>
     <w:p>
       <w:pPr>
-        <w:pStyle w:val="Normal1"/>
+        <w:pStyle w:val="LO-normal"/>
         <w:numPr>
           <w:ilvl w:val="0"/>
           <w:numId w:val="1"/>
@@ -1265,7 +1273,7 @@
     </w:p>
     <w:p>
       <w:pPr>
-        <w:pStyle w:val="Normal1"/>
+        <w:pStyle w:val="LO-normal"/>
         <w:numPr>
           <w:ilvl w:val="0"/>
           <w:numId w:val="1"/>
@@ -1286,7 +1294,7 @@
     </w:p>
     <w:p>
       <w:pPr>
-        <w:pStyle w:val="Normal1"/>
+        <w:pStyle w:val="LO-normal"/>
         <w:numPr>
           <w:ilvl w:val="0"/>
           <w:numId w:val="1"/>
@@ -1307,7 +1315,7 @@
     </w:p>
     <w:p>
       <w:pPr>
-        <w:pStyle w:val="Normal1"/>
+        <w:pStyle w:val="LO-normal"/>
         <w:numPr>
           <w:ilvl w:val="0"/>
           <w:numId w:val="1"/>
@@ -1328,7 +1336,7 @@
     </w:p>
     <w:p>
       <w:pPr>
-        <w:pStyle w:val="Normal1"/>
+        <w:pStyle w:val="LO-normal"/>
         <w:numPr>
           <w:ilvl w:val="0"/>
           <w:numId w:val="1"/>
@@ -1349,7 +1357,7 @@
     </w:p>
     <w:p>
       <w:pPr>
-        <w:pStyle w:val="Normal1"/>
+        <w:pStyle w:val="LO-normal"/>
         <w:numPr>
           <w:ilvl w:val="0"/>
           <w:numId w:val="1"/>
@@ -1370,7 +1378,7 @@
     </w:p>
     <w:p>
       <w:pPr>
-        <w:pStyle w:val="Normal1"/>
+        <w:pStyle w:val="LO-normal"/>
         <w:numPr>
           <w:ilvl w:val="0"/>
           <w:numId w:val="1"/>
@@ -1391,7 +1399,7 @@
     </w:p>
     <w:p>
       <w:pPr>
-        <w:pStyle w:val="Normal1"/>
+        <w:pStyle w:val="LO-normal"/>
         <w:numPr>
           <w:ilvl w:val="0"/>
           <w:numId w:val="1"/>
@@ -1412,7 +1420,7 @@
     </w:p>
     <w:p>
       <w:pPr>
-        <w:pStyle w:val="Normal1"/>
+        <w:pStyle w:val="LO-normal"/>
         <w:numPr>
           <w:ilvl w:val="0"/>
           <w:numId w:val="1"/>
@@ -1433,7 +1441,7 @@
     </w:p>
     <w:p>
       <w:pPr>
-        <w:pStyle w:val="Normal1"/>
+        <w:pStyle w:val="LO-normal"/>
         <w:numPr>
           <w:ilvl w:val="0"/>
           <w:numId w:val="1"/>
@@ -1454,7 +1462,7 @@
     </w:p>
     <w:p>
       <w:pPr>
-        <w:pStyle w:val="Normal1"/>
+        <w:pStyle w:val="LO-normal"/>
         <w:numPr>
           <w:ilvl w:val="0"/>
           <w:numId w:val="1"/>
@@ -1475,7 +1483,7 @@
     </w:p>
     <w:p>
       <w:pPr>
-        <w:pStyle w:val="Normal1"/>
+        <w:pStyle w:val="LO-normal"/>
         <w:numPr>
           <w:ilvl w:val="0"/>
           <w:numId w:val="1"/>
@@ -1496,7 +1504,7 @@
     </w:p>
     <w:p>
       <w:pPr>
-        <w:pStyle w:val="Normal1"/>
+        <w:pStyle w:val="LO-normal"/>
         <w:rPr>
           <w:b/>
           <w:sz w:val="26"/>
@@ -1505,14 +1513,8 @@
         </w:rPr>
       </w:pPr>
       <w:r>
-        <w:rPr>
-          <w:b/>
-          <w:sz w:val="26"/>
-          <w:szCs w:val="26"/>
-          <w:u w:val="single"/>
-        </w:rPr>
         <w:drawing>
-          <wp:anchor behindDoc="0" distT="114300" distB="114300" distL="114300" distR="114300" simplePos="0" locked="0" layoutInCell="0" allowOverlap="1" relativeHeight="2">
+          <wp:anchor behindDoc="0" distT="114300" distB="114300" distL="114300" distR="114300" simplePos="0" locked="0" layoutInCell="0" allowOverlap="1" relativeHeight="3">
             <wp:simplePos x="0" y="0"/>
             <wp:positionH relativeFrom="column">
               <wp:posOffset>5314950</wp:posOffset>
@@ -1569,7 +1571,7 @@
     </w:p>
     <w:p>
       <w:pPr>
-        <w:pStyle w:val="Normal1"/>
+        <w:pStyle w:val="LO-normal"/>
         <w:rPr>
           <w:sz w:val="26"/>
           <w:szCs w:val="26"/>
@@ -1618,412 +1620,412 @@
     </w:p>
     <w:p>
       <w:pPr>
-        <w:pStyle w:val="Normal1"/>
-        <w:rPr>
-          <w:sz w:val="26"/>
-          <w:szCs w:val="26"/>
-        </w:rPr>
-      </w:pPr>
-      <w:r>
-        <w:rPr>
-          <w:sz w:val="26"/>
-          <w:szCs w:val="26"/>
-        </w:rPr>
-      </w:r>
-    </w:p>
-    <w:p>
-      <w:pPr>
-        <w:pStyle w:val="Normal1"/>
-        <w:rPr>
-          <w:sz w:val="26"/>
-          <w:szCs w:val="26"/>
-        </w:rPr>
-      </w:pPr>
-      <w:r>
-        <w:rPr>
-          <w:sz w:val="26"/>
-          <w:szCs w:val="26"/>
-        </w:rPr>
-      </w:r>
-    </w:p>
-    <w:p>
-      <w:pPr>
-        <w:pStyle w:val="Normal1"/>
-        <w:rPr>
-          <w:sz w:val="26"/>
-          <w:szCs w:val="26"/>
-        </w:rPr>
-      </w:pPr>
-      <w:r>
-        <w:rPr>
-          <w:sz w:val="26"/>
-          <w:szCs w:val="26"/>
-        </w:rPr>
-      </w:r>
-    </w:p>
-    <w:p>
-      <w:pPr>
-        <w:pStyle w:val="Normal1"/>
-        <w:rPr>
-          <w:sz w:val="26"/>
-          <w:szCs w:val="26"/>
-        </w:rPr>
-      </w:pPr>
-      <w:r>
-        <w:rPr>
-          <w:sz w:val="26"/>
-          <w:szCs w:val="26"/>
-        </w:rPr>
-      </w:r>
-    </w:p>
-    <w:p>
-      <w:pPr>
-        <w:pStyle w:val="Normal1"/>
-        <w:rPr>
-          <w:sz w:val="26"/>
-          <w:szCs w:val="26"/>
-        </w:rPr>
-      </w:pPr>
-      <w:r>
-        <w:rPr>
-          <w:sz w:val="26"/>
-          <w:szCs w:val="26"/>
-        </w:rPr>
-      </w:r>
-    </w:p>
-    <w:p>
-      <w:pPr>
-        <w:pStyle w:val="Normal1"/>
-        <w:rPr>
-          <w:sz w:val="26"/>
-          <w:szCs w:val="26"/>
-        </w:rPr>
-      </w:pPr>
-      <w:r>
-        <w:rPr>
-          <w:sz w:val="26"/>
-          <w:szCs w:val="26"/>
-        </w:rPr>
-      </w:r>
-    </w:p>
-    <w:p>
-      <w:pPr>
-        <w:pStyle w:val="Normal1"/>
-        <w:rPr>
-          <w:sz w:val="26"/>
-          <w:szCs w:val="26"/>
-        </w:rPr>
-      </w:pPr>
-      <w:r>
-        <w:rPr>
-          <w:sz w:val="26"/>
-          <w:szCs w:val="26"/>
-        </w:rPr>
-      </w:r>
-    </w:p>
-    <w:p>
-      <w:pPr>
-        <w:pStyle w:val="Normal1"/>
-        <w:rPr>
-          <w:sz w:val="26"/>
-          <w:szCs w:val="26"/>
-        </w:rPr>
-      </w:pPr>
-      <w:r>
-        <w:rPr>
-          <w:sz w:val="26"/>
-          <w:szCs w:val="26"/>
-        </w:rPr>
-      </w:r>
-    </w:p>
-    <w:p>
-      <w:pPr>
-        <w:pStyle w:val="Normal1"/>
-        <w:rPr>
-          <w:sz w:val="26"/>
-          <w:szCs w:val="26"/>
-        </w:rPr>
-      </w:pPr>
-      <w:r>
-        <w:rPr>
-          <w:sz w:val="26"/>
-          <w:szCs w:val="26"/>
-        </w:rPr>
-      </w:r>
-    </w:p>
-    <w:p>
-      <w:pPr>
-        <w:pStyle w:val="Normal1"/>
-        <w:rPr>
-          <w:sz w:val="26"/>
-          <w:szCs w:val="26"/>
-        </w:rPr>
-      </w:pPr>
-      <w:r>
-        <w:rPr>
-          <w:sz w:val="26"/>
-          <w:szCs w:val="26"/>
-        </w:rPr>
-      </w:r>
-    </w:p>
-    <w:p>
-      <w:pPr>
-        <w:pStyle w:val="Normal1"/>
-        <w:rPr>
-          <w:sz w:val="26"/>
-          <w:szCs w:val="26"/>
-        </w:rPr>
-      </w:pPr>
-      <w:r>
-        <w:rPr>
-          <w:sz w:val="26"/>
-          <w:szCs w:val="26"/>
-        </w:rPr>
-      </w:r>
-    </w:p>
-    <w:p>
-      <w:pPr>
-        <w:pStyle w:val="Normal1"/>
-        <w:rPr>
-          <w:sz w:val="26"/>
-          <w:szCs w:val="26"/>
-        </w:rPr>
-      </w:pPr>
-      <w:r>
-        <w:rPr>
-          <w:sz w:val="26"/>
-          <w:szCs w:val="26"/>
-        </w:rPr>
-      </w:r>
-    </w:p>
-    <w:p>
-      <w:pPr>
-        <w:pStyle w:val="Normal1"/>
-        <w:rPr>
-          <w:sz w:val="26"/>
-          <w:szCs w:val="26"/>
-        </w:rPr>
-      </w:pPr>
-      <w:r>
-        <w:rPr>
-          <w:sz w:val="26"/>
-          <w:szCs w:val="26"/>
-        </w:rPr>
-      </w:r>
-    </w:p>
-    <w:p>
-      <w:pPr>
-        <w:pStyle w:val="Normal1"/>
-        <w:rPr>
-          <w:sz w:val="26"/>
-          <w:szCs w:val="26"/>
-        </w:rPr>
-      </w:pPr>
-      <w:r>
-        <w:rPr>
-          <w:sz w:val="26"/>
-          <w:szCs w:val="26"/>
-        </w:rPr>
-      </w:r>
-    </w:p>
-    <w:p>
-      <w:pPr>
-        <w:pStyle w:val="Normal1"/>
-        <w:rPr>
-          <w:sz w:val="26"/>
-          <w:szCs w:val="26"/>
-        </w:rPr>
-      </w:pPr>
-      <w:r>
-        <w:rPr>
-          <w:sz w:val="26"/>
-          <w:szCs w:val="26"/>
-        </w:rPr>
-      </w:r>
-    </w:p>
-    <w:p>
-      <w:pPr>
-        <w:pStyle w:val="Normal1"/>
-        <w:rPr>
-          <w:sz w:val="26"/>
-          <w:szCs w:val="26"/>
-        </w:rPr>
-      </w:pPr>
-      <w:r>
-        <w:rPr>
-          <w:sz w:val="26"/>
-          <w:szCs w:val="26"/>
-        </w:rPr>
-      </w:r>
-    </w:p>
-    <w:p>
-      <w:pPr>
-        <w:pStyle w:val="Normal1"/>
-        <w:rPr>
-          <w:sz w:val="26"/>
-          <w:szCs w:val="26"/>
-        </w:rPr>
-      </w:pPr>
-      <w:r>
-        <w:rPr>
-          <w:sz w:val="26"/>
-          <w:szCs w:val="26"/>
-        </w:rPr>
-      </w:r>
-    </w:p>
-    <w:p>
-      <w:pPr>
-        <w:pStyle w:val="Normal1"/>
-        <w:rPr>
-          <w:sz w:val="26"/>
-          <w:szCs w:val="26"/>
-        </w:rPr>
-      </w:pPr>
-      <w:r>
-        <w:rPr>
-          <w:sz w:val="26"/>
-          <w:szCs w:val="26"/>
-        </w:rPr>
-      </w:r>
-    </w:p>
-    <w:p>
-      <w:pPr>
-        <w:pStyle w:val="Normal1"/>
-        <w:rPr>
-          <w:sz w:val="26"/>
-          <w:szCs w:val="26"/>
-        </w:rPr>
-      </w:pPr>
-      <w:r>
-        <w:rPr>
-          <w:sz w:val="26"/>
-          <w:szCs w:val="26"/>
-        </w:rPr>
-      </w:r>
-    </w:p>
-    <w:p>
-      <w:pPr>
-        <w:pStyle w:val="Normal1"/>
-        <w:rPr>
-          <w:sz w:val="26"/>
-          <w:szCs w:val="26"/>
-        </w:rPr>
-      </w:pPr>
-      <w:r>
-        <w:rPr>
-          <w:sz w:val="26"/>
-          <w:szCs w:val="26"/>
-        </w:rPr>
-      </w:r>
-    </w:p>
-    <w:p>
-      <w:pPr>
-        <w:pStyle w:val="Normal1"/>
-        <w:rPr>
-          <w:sz w:val="26"/>
-          <w:szCs w:val="26"/>
-        </w:rPr>
-      </w:pPr>
-      <w:r>
-        <w:rPr>
-          <w:sz w:val="26"/>
-          <w:szCs w:val="26"/>
-        </w:rPr>
-      </w:r>
-    </w:p>
-    <w:p>
-      <w:pPr>
-        <w:pStyle w:val="Normal1"/>
-        <w:rPr>
-          <w:sz w:val="26"/>
-          <w:szCs w:val="26"/>
-        </w:rPr>
-      </w:pPr>
-      <w:r>
-        <w:rPr>
-          <w:sz w:val="26"/>
-          <w:szCs w:val="26"/>
-        </w:rPr>
-      </w:r>
-    </w:p>
-    <w:p>
-      <w:pPr>
-        <w:pStyle w:val="Normal1"/>
-        <w:rPr>
-          <w:sz w:val="26"/>
-          <w:szCs w:val="26"/>
-        </w:rPr>
-      </w:pPr>
-      <w:r>
-        <w:rPr>
-          <w:sz w:val="26"/>
-          <w:szCs w:val="26"/>
-        </w:rPr>
-      </w:r>
-    </w:p>
-    <w:p>
-      <w:pPr>
-        <w:pStyle w:val="Normal1"/>
-        <w:rPr>
-          <w:sz w:val="26"/>
-          <w:szCs w:val="26"/>
-        </w:rPr>
-      </w:pPr>
-      <w:r>
-        <w:rPr>
-          <w:sz w:val="26"/>
-          <w:szCs w:val="26"/>
-        </w:rPr>
-      </w:r>
-    </w:p>
-    <w:p>
-      <w:pPr>
-        <w:pStyle w:val="Normal1"/>
-        <w:rPr>
-          <w:sz w:val="26"/>
-          <w:szCs w:val="26"/>
-        </w:rPr>
-      </w:pPr>
-      <w:r>
-        <w:rPr>
-          <w:sz w:val="26"/>
-          <w:szCs w:val="26"/>
-        </w:rPr>
-      </w:r>
-    </w:p>
-    <w:p>
-      <w:pPr>
-        <w:pStyle w:val="Normal1"/>
-        <w:rPr>
-          <w:sz w:val="26"/>
-          <w:szCs w:val="26"/>
-        </w:rPr>
-      </w:pPr>
-      <w:r>
-        <w:rPr>
-          <w:sz w:val="26"/>
-          <w:szCs w:val="26"/>
-        </w:rPr>
-      </w:r>
-    </w:p>
-    <w:p>
-      <w:pPr>
-        <w:pStyle w:val="Normal1"/>
-        <w:rPr>
-          <w:sz w:val="26"/>
-          <w:szCs w:val="26"/>
-        </w:rPr>
-      </w:pPr>
-      <w:r>
-        <w:rPr>
-          <w:sz w:val="26"/>
-          <w:szCs w:val="26"/>
-        </w:rPr>
-      </w:r>
-    </w:p>
-    <w:p>
-      <w:pPr>
-        <w:pStyle w:val="Normal1"/>
+        <w:pStyle w:val="LO-normal"/>
+        <w:rPr>
+          <w:sz w:val="26"/>
+          <w:szCs w:val="26"/>
+        </w:rPr>
+      </w:pPr>
+      <w:r>
+        <w:rPr>
+          <w:sz w:val="26"/>
+          <w:szCs w:val="26"/>
+        </w:rPr>
+      </w:r>
+    </w:p>
+    <w:p>
+      <w:pPr>
+        <w:pStyle w:val="LO-normal"/>
+        <w:rPr>
+          <w:sz w:val="26"/>
+          <w:szCs w:val="26"/>
+        </w:rPr>
+      </w:pPr>
+      <w:r>
+        <w:rPr>
+          <w:sz w:val="26"/>
+          <w:szCs w:val="26"/>
+        </w:rPr>
+      </w:r>
+    </w:p>
+    <w:p>
+      <w:pPr>
+        <w:pStyle w:val="LO-normal"/>
+        <w:rPr>
+          <w:sz w:val="26"/>
+          <w:szCs w:val="26"/>
+        </w:rPr>
+      </w:pPr>
+      <w:r>
+        <w:rPr>
+          <w:sz w:val="26"/>
+          <w:szCs w:val="26"/>
+        </w:rPr>
+      </w:r>
+    </w:p>
+    <w:p>
+      <w:pPr>
+        <w:pStyle w:val="LO-normal"/>
+        <w:rPr>
+          <w:sz w:val="26"/>
+          <w:szCs w:val="26"/>
+        </w:rPr>
+      </w:pPr>
+      <w:r>
+        <w:rPr>
+          <w:sz w:val="26"/>
+          <w:szCs w:val="26"/>
+        </w:rPr>
+      </w:r>
+    </w:p>
+    <w:p>
+      <w:pPr>
+        <w:pStyle w:val="LO-normal"/>
+        <w:rPr>
+          <w:sz w:val="26"/>
+          <w:szCs w:val="26"/>
+        </w:rPr>
+      </w:pPr>
+      <w:r>
+        <w:rPr>
+          <w:sz w:val="26"/>
+          <w:szCs w:val="26"/>
+        </w:rPr>
+      </w:r>
+    </w:p>
+    <w:p>
+      <w:pPr>
+        <w:pStyle w:val="LO-normal"/>
+        <w:rPr>
+          <w:sz w:val="26"/>
+          <w:szCs w:val="26"/>
+        </w:rPr>
+      </w:pPr>
+      <w:r>
+        <w:rPr>
+          <w:sz w:val="26"/>
+          <w:szCs w:val="26"/>
+        </w:rPr>
+      </w:r>
+    </w:p>
+    <w:p>
+      <w:pPr>
+        <w:pStyle w:val="LO-normal"/>
+        <w:rPr>
+          <w:sz w:val="26"/>
+          <w:szCs w:val="26"/>
+        </w:rPr>
+      </w:pPr>
+      <w:r>
+        <w:rPr>
+          <w:sz w:val="26"/>
+          <w:szCs w:val="26"/>
+        </w:rPr>
+      </w:r>
+    </w:p>
+    <w:p>
+      <w:pPr>
+        <w:pStyle w:val="LO-normal"/>
+        <w:rPr>
+          <w:sz w:val="26"/>
+          <w:szCs w:val="26"/>
+        </w:rPr>
+      </w:pPr>
+      <w:r>
+        <w:rPr>
+          <w:sz w:val="26"/>
+          <w:szCs w:val="26"/>
+        </w:rPr>
+      </w:r>
+    </w:p>
+    <w:p>
+      <w:pPr>
+        <w:pStyle w:val="LO-normal"/>
+        <w:rPr>
+          <w:sz w:val="26"/>
+          <w:szCs w:val="26"/>
+        </w:rPr>
+      </w:pPr>
+      <w:r>
+        <w:rPr>
+          <w:sz w:val="26"/>
+          <w:szCs w:val="26"/>
+        </w:rPr>
+      </w:r>
+    </w:p>
+    <w:p>
+      <w:pPr>
+        <w:pStyle w:val="LO-normal"/>
+        <w:rPr>
+          <w:sz w:val="26"/>
+          <w:szCs w:val="26"/>
+        </w:rPr>
+      </w:pPr>
+      <w:r>
+        <w:rPr>
+          <w:sz w:val="26"/>
+          <w:szCs w:val="26"/>
+        </w:rPr>
+      </w:r>
+    </w:p>
+    <w:p>
+      <w:pPr>
+        <w:pStyle w:val="LO-normal"/>
+        <w:rPr>
+          <w:sz w:val="26"/>
+          <w:szCs w:val="26"/>
+        </w:rPr>
+      </w:pPr>
+      <w:r>
+        <w:rPr>
+          <w:sz w:val="26"/>
+          <w:szCs w:val="26"/>
+        </w:rPr>
+      </w:r>
+    </w:p>
+    <w:p>
+      <w:pPr>
+        <w:pStyle w:val="LO-normal"/>
+        <w:rPr>
+          <w:sz w:val="26"/>
+          <w:szCs w:val="26"/>
+        </w:rPr>
+      </w:pPr>
+      <w:r>
+        <w:rPr>
+          <w:sz w:val="26"/>
+          <w:szCs w:val="26"/>
+        </w:rPr>
+      </w:r>
+    </w:p>
+    <w:p>
+      <w:pPr>
+        <w:pStyle w:val="LO-normal"/>
+        <w:rPr>
+          <w:sz w:val="26"/>
+          <w:szCs w:val="26"/>
+        </w:rPr>
+      </w:pPr>
+      <w:r>
+        <w:rPr>
+          <w:sz w:val="26"/>
+          <w:szCs w:val="26"/>
+        </w:rPr>
+      </w:r>
+    </w:p>
+    <w:p>
+      <w:pPr>
+        <w:pStyle w:val="LO-normal"/>
+        <w:rPr>
+          <w:sz w:val="26"/>
+          <w:szCs w:val="26"/>
+        </w:rPr>
+      </w:pPr>
+      <w:r>
+        <w:rPr>
+          <w:sz w:val="26"/>
+          <w:szCs w:val="26"/>
+        </w:rPr>
+      </w:r>
+    </w:p>
+    <w:p>
+      <w:pPr>
+        <w:pStyle w:val="LO-normal"/>
+        <w:rPr>
+          <w:sz w:val="26"/>
+          <w:szCs w:val="26"/>
+        </w:rPr>
+      </w:pPr>
+      <w:r>
+        <w:rPr>
+          <w:sz w:val="26"/>
+          <w:szCs w:val="26"/>
+        </w:rPr>
+      </w:r>
+    </w:p>
+    <w:p>
+      <w:pPr>
+        <w:pStyle w:val="LO-normal"/>
+        <w:rPr>
+          <w:sz w:val="26"/>
+          <w:szCs w:val="26"/>
+        </w:rPr>
+      </w:pPr>
+      <w:r>
+        <w:rPr>
+          <w:sz w:val="26"/>
+          <w:szCs w:val="26"/>
+        </w:rPr>
+      </w:r>
+    </w:p>
+    <w:p>
+      <w:pPr>
+        <w:pStyle w:val="LO-normal"/>
+        <w:rPr>
+          <w:sz w:val="26"/>
+          <w:szCs w:val="26"/>
+        </w:rPr>
+      </w:pPr>
+      <w:r>
+        <w:rPr>
+          <w:sz w:val="26"/>
+          <w:szCs w:val="26"/>
+        </w:rPr>
+      </w:r>
+    </w:p>
+    <w:p>
+      <w:pPr>
+        <w:pStyle w:val="LO-normal"/>
+        <w:rPr>
+          <w:sz w:val="26"/>
+          <w:szCs w:val="26"/>
+        </w:rPr>
+      </w:pPr>
+      <w:r>
+        <w:rPr>
+          <w:sz w:val="26"/>
+          <w:szCs w:val="26"/>
+        </w:rPr>
+      </w:r>
+    </w:p>
+    <w:p>
+      <w:pPr>
+        <w:pStyle w:val="LO-normal"/>
+        <w:rPr>
+          <w:sz w:val="26"/>
+          <w:szCs w:val="26"/>
+        </w:rPr>
+      </w:pPr>
+      <w:r>
+        <w:rPr>
+          <w:sz w:val="26"/>
+          <w:szCs w:val="26"/>
+        </w:rPr>
+      </w:r>
+    </w:p>
+    <w:p>
+      <w:pPr>
+        <w:pStyle w:val="LO-normal"/>
+        <w:rPr>
+          <w:sz w:val="26"/>
+          <w:szCs w:val="26"/>
+        </w:rPr>
+      </w:pPr>
+      <w:r>
+        <w:rPr>
+          <w:sz w:val="26"/>
+          <w:szCs w:val="26"/>
+        </w:rPr>
+      </w:r>
+    </w:p>
+    <w:p>
+      <w:pPr>
+        <w:pStyle w:val="LO-normal"/>
+        <w:rPr>
+          <w:sz w:val="26"/>
+          <w:szCs w:val="26"/>
+        </w:rPr>
+      </w:pPr>
+      <w:r>
+        <w:rPr>
+          <w:sz w:val="26"/>
+          <w:szCs w:val="26"/>
+        </w:rPr>
+      </w:r>
+    </w:p>
+    <w:p>
+      <w:pPr>
+        <w:pStyle w:val="LO-normal"/>
+        <w:rPr>
+          <w:sz w:val="26"/>
+          <w:szCs w:val="26"/>
+        </w:rPr>
+      </w:pPr>
+      <w:r>
+        <w:rPr>
+          <w:sz w:val="26"/>
+          <w:szCs w:val="26"/>
+        </w:rPr>
+      </w:r>
+    </w:p>
+    <w:p>
+      <w:pPr>
+        <w:pStyle w:val="LO-normal"/>
+        <w:rPr>
+          <w:sz w:val="26"/>
+          <w:szCs w:val="26"/>
+        </w:rPr>
+      </w:pPr>
+      <w:r>
+        <w:rPr>
+          <w:sz w:val="26"/>
+          <w:szCs w:val="26"/>
+        </w:rPr>
+      </w:r>
+    </w:p>
+    <w:p>
+      <w:pPr>
+        <w:pStyle w:val="LO-normal"/>
+        <w:rPr>
+          <w:sz w:val="26"/>
+          <w:szCs w:val="26"/>
+        </w:rPr>
+      </w:pPr>
+      <w:r>
+        <w:rPr>
+          <w:sz w:val="26"/>
+          <w:szCs w:val="26"/>
+        </w:rPr>
+      </w:r>
+    </w:p>
+    <w:p>
+      <w:pPr>
+        <w:pStyle w:val="LO-normal"/>
+        <w:rPr>
+          <w:sz w:val="26"/>
+          <w:szCs w:val="26"/>
+        </w:rPr>
+      </w:pPr>
+      <w:r>
+        <w:rPr>
+          <w:sz w:val="26"/>
+          <w:szCs w:val="26"/>
+        </w:rPr>
+      </w:r>
+    </w:p>
+    <w:p>
+      <w:pPr>
+        <w:pStyle w:val="LO-normal"/>
+        <w:rPr>
+          <w:sz w:val="26"/>
+          <w:szCs w:val="26"/>
+        </w:rPr>
+      </w:pPr>
+      <w:r>
+        <w:rPr>
+          <w:sz w:val="26"/>
+          <w:szCs w:val="26"/>
+        </w:rPr>
+      </w:r>
+    </w:p>
+    <w:p>
+      <w:pPr>
+        <w:pStyle w:val="LO-normal"/>
+        <w:rPr>
+          <w:sz w:val="26"/>
+          <w:szCs w:val="26"/>
+        </w:rPr>
+      </w:pPr>
+      <w:r>
+        <w:rPr>
+          <w:sz w:val="26"/>
+          <w:szCs w:val="26"/>
+        </w:rPr>
+      </w:r>
+    </w:p>
+    <w:p>
+      <w:pPr>
+        <w:pStyle w:val="LO-normal"/>
         <w:rPr>
           <w:b/>
           <w:sz w:val="26"/>
@@ -2043,7 +2045,7 @@
     </w:p>
     <w:p>
       <w:pPr>
-        <w:pStyle w:val="Normal1"/>
+        <w:pStyle w:val="LO-normal"/>
         <w:numPr>
           <w:ilvl w:val="0"/>
           <w:numId w:val="2"/>
@@ -2065,7 +2067,7 @@
     </w:p>
     <w:p>
       <w:pPr>
-        <w:pStyle w:val="Normal1"/>
+        <w:pStyle w:val="LO-normal"/>
         <w:numPr>
           <w:ilvl w:val="1"/>
           <w:numId w:val="2"/>
@@ -2086,7 +2088,7 @@
     </w:p>
     <w:p>
       <w:pPr>
-        <w:pStyle w:val="Normal1"/>
+        <w:pStyle w:val="LO-normal"/>
         <w:numPr>
           <w:ilvl w:val="1"/>
           <w:numId w:val="2"/>
@@ -2107,7 +2109,7 @@
     </w:p>
     <w:p>
       <w:pPr>
-        <w:pStyle w:val="Normal1"/>
+        <w:pStyle w:val="LO-normal"/>
         <w:numPr>
           <w:ilvl w:val="1"/>
           <w:numId w:val="2"/>
@@ -2128,7 +2130,7 @@
     </w:p>
     <w:p>
       <w:pPr>
-        <w:pStyle w:val="Normal1"/>
+        <w:pStyle w:val="LO-normal"/>
         <w:numPr>
           <w:ilvl w:val="1"/>
           <w:numId w:val="2"/>
@@ -2149,7 +2151,7 @@
     </w:p>
     <w:p>
       <w:pPr>
-        <w:pStyle w:val="Normal1"/>
+        <w:pStyle w:val="LO-normal"/>
         <w:numPr>
           <w:ilvl w:val="1"/>
           <w:numId w:val="2"/>
@@ -2170,7 +2172,7 @@
     </w:p>
     <w:p>
       <w:pPr>
-        <w:pStyle w:val="Normal1"/>
+        <w:pStyle w:val="LO-normal"/>
         <w:ind w:left="1440" w:hanging="0"/>
         <w:rPr>
           <w:sz w:val="26"/>
@@ -2187,7 +2189,7 @@
     </w:p>
     <w:p>
       <w:pPr>
-        <w:pStyle w:val="Normal1"/>
+        <w:pStyle w:val="LO-normal"/>
         <w:numPr>
           <w:ilvl w:val="1"/>
           <w:numId w:val="2"/>
@@ -2208,7 +2210,7 @@
     </w:p>
     <w:p>
       <w:pPr>
-        <w:pStyle w:val="Normal1"/>
+        <w:pStyle w:val="LO-normal"/>
         <w:numPr>
           <w:ilvl w:val="1"/>
           <w:numId w:val="2"/>
@@ -2229,7 +2231,7 @@
     </w:p>
     <w:p>
       <w:pPr>
-        <w:pStyle w:val="Normal1"/>
+        <w:pStyle w:val="LO-normal"/>
         <w:numPr>
           <w:ilvl w:val="1"/>
           <w:numId w:val="2"/>
@@ -2250,7 +2252,7 @@
     </w:p>
     <w:p>
       <w:pPr>
-        <w:pStyle w:val="Normal1"/>
+        <w:pStyle w:val="LO-normal"/>
         <w:numPr>
           <w:ilvl w:val="1"/>
           <w:numId w:val="2"/>
@@ -2271,7 +2273,7 @@
     </w:p>
     <w:p>
       <w:pPr>
-        <w:pStyle w:val="Normal1"/>
+        <w:pStyle w:val="LO-normal"/>
         <w:numPr>
           <w:ilvl w:val="1"/>
           <w:numId w:val="2"/>
@@ -2292,7 +2294,7 @@
     </w:p>
     <w:p>
       <w:pPr>
-        <w:pStyle w:val="Normal1"/>
+        <w:pStyle w:val="LO-normal"/>
         <w:numPr>
           <w:ilvl w:val="1"/>
           <w:numId w:val="2"/>
@@ -2313,7 +2315,7 @@
     </w:p>
     <w:p>
       <w:pPr>
-        <w:pStyle w:val="Normal1"/>
+        <w:pStyle w:val="LO-normal"/>
         <w:numPr>
           <w:ilvl w:val="1"/>
           <w:numId w:val="2"/>
@@ -2334,7 +2336,7 @@
     </w:p>
     <w:p>
       <w:pPr>
-        <w:pStyle w:val="Normal1"/>
+        <w:pStyle w:val="LO-normal"/>
         <w:numPr>
           <w:ilvl w:val="1"/>
           <w:numId w:val="2"/>
@@ -2355,7 +2357,7 @@
     </w:p>
     <w:p>
       <w:pPr>
-        <w:pStyle w:val="Normal1"/>
+        <w:pStyle w:val="LO-normal"/>
         <w:numPr>
           <w:ilvl w:val="1"/>
           <w:numId w:val="2"/>
@@ -2376,7 +2378,7 @@
     </w:p>
     <w:p>
       <w:pPr>
-        <w:pStyle w:val="Normal1"/>
+        <w:pStyle w:val="LO-normal"/>
         <w:numPr>
           <w:ilvl w:val="1"/>
           <w:numId w:val="2"/>
@@ -2397,7 +2399,7 @@
     </w:p>
     <w:p>
       <w:pPr>
-        <w:pStyle w:val="Normal1"/>
+        <w:pStyle w:val="LO-normal"/>
         <w:numPr>
           <w:ilvl w:val="1"/>
           <w:numId w:val="2"/>
@@ -2418,7 +2420,7 @@
     </w:p>
     <w:p>
       <w:pPr>
-        <w:pStyle w:val="Normal1"/>
+        <w:pStyle w:val="LO-normal"/>
         <w:numPr>
           <w:ilvl w:val="1"/>
           <w:numId w:val="2"/>
@@ -2439,7 +2441,7 @@
     </w:p>
     <w:p>
       <w:pPr>
-        <w:pStyle w:val="Normal1"/>
+        <w:pStyle w:val="LO-normal"/>
         <w:numPr>
           <w:ilvl w:val="1"/>
           <w:numId w:val="2"/>
@@ -2460,7 +2462,7 @@
     </w:p>
     <w:p>
       <w:pPr>
-        <w:pStyle w:val="Normal1"/>
+        <w:pStyle w:val="LO-normal"/>
         <w:numPr>
           <w:ilvl w:val="1"/>
           <w:numId w:val="2"/>
@@ -2481,7 +2483,7 @@
     </w:p>
     <w:p>
       <w:pPr>
-        <w:pStyle w:val="Normal1"/>
+        <w:pStyle w:val="LO-normal"/>
         <w:numPr>
           <w:ilvl w:val="1"/>
           <w:numId w:val="2"/>
@@ -2502,7 +2504,7 @@
     </w:p>
     <w:p>
       <w:pPr>
-        <w:pStyle w:val="Normal1"/>
+        <w:pStyle w:val="LO-normal"/>
         <w:numPr>
           <w:ilvl w:val="1"/>
           <w:numId w:val="2"/>
@@ -2523,7 +2525,7 @@
     </w:p>
     <w:p>
       <w:pPr>
-        <w:pStyle w:val="Normal1"/>
+        <w:pStyle w:val="LO-normal"/>
         <w:numPr>
           <w:ilvl w:val="0"/>
           <w:numId w:val="2"/>
@@ -2545,7 +2547,7 @@
     </w:p>
     <w:p>
       <w:pPr>
-        <w:pStyle w:val="Normal1"/>
+        <w:pStyle w:val="LO-normal"/>
         <w:numPr>
           <w:ilvl w:val="1"/>
           <w:numId w:val="2"/>
@@ -2578,7 +2580,7 @@
     </w:p>
     <w:p>
       <w:pPr>
-        <w:pStyle w:val="Normal1"/>
+        <w:pStyle w:val="LO-normal"/>
         <w:numPr>
           <w:ilvl w:val="1"/>
           <w:numId w:val="2"/>
@@ -2600,7 +2602,7 @@
     </w:p>
     <w:p>
       <w:pPr>
-        <w:pStyle w:val="Normal1"/>
+        <w:pStyle w:val="LO-normal"/>
         <w:numPr>
           <w:ilvl w:val="1"/>
           <w:numId w:val="2"/>
@@ -2622,7 +2624,7 @@
     </w:p>
     <w:p>
       <w:pPr>
-        <w:pStyle w:val="Normal1"/>
+        <w:pStyle w:val="LO-normal"/>
         <w:numPr>
           <w:ilvl w:val="1"/>
           <w:numId w:val="2"/>
@@ -2644,7 +2646,7 @@
     </w:p>
     <w:p>
       <w:pPr>
-        <w:pStyle w:val="Normal1"/>
+        <w:pStyle w:val="LO-normal"/>
         <w:numPr>
           <w:ilvl w:val="1"/>
           <w:numId w:val="2"/>
@@ -2666,7 +2668,7 @@
     </w:p>
     <w:p>
       <w:pPr>
-        <w:pStyle w:val="Normal1"/>
+        <w:pStyle w:val="LO-normal"/>
         <w:numPr>
           <w:ilvl w:val="1"/>
           <w:numId w:val="2"/>
@@ -2688,7 +2690,7 @@
     </w:p>
     <w:p>
       <w:pPr>
-        <w:pStyle w:val="Normal1"/>
+        <w:pStyle w:val="LO-normal"/>
         <w:numPr>
           <w:ilvl w:val="1"/>
           <w:numId w:val="2"/>
@@ -2710,7 +2712,7 @@
     </w:p>
     <w:p>
       <w:pPr>
-        <w:pStyle w:val="Normal1"/>
+        <w:pStyle w:val="LO-normal"/>
         <w:numPr>
           <w:ilvl w:val="1"/>
           <w:numId w:val="2"/>
@@ -2732,7 +2734,7 @@
     </w:p>
     <w:p>
       <w:pPr>
-        <w:pStyle w:val="Normal1"/>
+        <w:pStyle w:val="LO-normal"/>
         <w:numPr>
           <w:ilvl w:val="1"/>
           <w:numId w:val="2"/>
@@ -2754,7 +2756,7 @@
     </w:p>
     <w:p>
       <w:pPr>
-        <w:pStyle w:val="Normal1"/>
+        <w:pStyle w:val="LO-normal"/>
         <w:ind w:left="1440" w:hanging="0"/>
         <w:rPr>
           <w:sz w:val="26"/>
@@ -3207,6 +3209,7 @@
     <w:qFormat/>
     <w:pPr>
       <w:widowControl/>
+      <w:suppressAutoHyphens w:val="true"/>
       <w:bidi w:val="0"/>
       <w:spacing w:lineRule="auto" w:line="276" w:before="0" w:after="0"/>
       <w:jc w:val="left"/>
@@ -3222,8 +3225,8 @@
   </w:style>
   <w:style w:type="paragraph" w:styleId="Heading1">
     <w:name w:val="Heading 1"/>
-    <w:basedOn w:val="Normal1"/>
-    <w:next w:val="Normal1"/>
+    <w:basedOn w:val="LO-normal"/>
+    <w:next w:val="LO-normal"/>
     <w:qFormat/>
     <w:pPr>
       <w:keepNext w:val="true"/>
@@ -3238,8 +3241,8 @@
   </w:style>
   <w:style w:type="paragraph" w:styleId="Heading2">
     <w:name w:val="Heading 2"/>
-    <w:basedOn w:val="Normal1"/>
-    <w:next w:val="Normal1"/>
+    <w:basedOn w:val="LO-normal"/>
+    <w:next w:val="LO-normal"/>
     <w:qFormat/>
     <w:pPr>
       <w:keepNext w:val="true"/>
@@ -3255,8 +3258,8 @@
   </w:style>
   <w:style w:type="paragraph" w:styleId="Heading3">
     <w:name w:val="Heading 3"/>
-    <w:basedOn w:val="Normal1"/>
-    <w:next w:val="Normal1"/>
+    <w:basedOn w:val="LO-normal"/>
+    <w:next w:val="LO-normal"/>
     <w:qFormat/>
     <w:pPr>
       <w:keepNext w:val="true"/>
@@ -3273,8 +3276,8 @@
   </w:style>
   <w:style w:type="paragraph" w:styleId="Heading4">
     <w:name w:val="Heading 4"/>
-    <w:basedOn w:val="Normal1"/>
-    <w:next w:val="Normal1"/>
+    <w:basedOn w:val="LO-normal"/>
+    <w:next w:val="LO-normal"/>
     <w:qFormat/>
     <w:pPr>
       <w:keepNext w:val="true"/>
@@ -3290,8 +3293,8 @@
   </w:style>
   <w:style w:type="paragraph" w:styleId="Heading5">
     <w:name w:val="Heading 5"/>
-    <w:basedOn w:val="Normal1"/>
-    <w:next w:val="Normal1"/>
+    <w:basedOn w:val="LO-normal"/>
+    <w:next w:val="LO-normal"/>
     <w:qFormat/>
     <w:pPr>
       <w:keepNext w:val="true"/>
@@ -3307,8 +3310,8 @@
   </w:style>
   <w:style w:type="paragraph" w:styleId="Heading6">
     <w:name w:val="Heading 6"/>
-    <w:basedOn w:val="Normal1"/>
-    <w:next w:val="Normal1"/>
+    <w:basedOn w:val="LO-normal"/>
+    <w:next w:val="LO-normal"/>
     <w:qFormat/>
     <w:pPr>
       <w:keepNext w:val="true"/>
@@ -3388,11 +3391,12 @@
       <w:rFonts w:cs="Arial Unicode MS"/>
     </w:rPr>
   </w:style>
-  <w:style w:type="paragraph" w:styleId="Normal1" w:default="1">
+  <w:style w:type="paragraph" w:styleId="LO-normal" w:default="1">
     <w:name w:val="LO-normal"/>
     <w:qFormat/>
     <w:pPr>
       <w:widowControl/>
+      <w:suppressAutoHyphens w:val="true"/>
       <w:bidi w:val="0"/>
       <w:spacing w:lineRule="auto" w:line="276" w:before="0" w:after="0"/>
       <w:jc w:val="left"/>
@@ -3408,8 +3412,8 @@
   </w:style>
   <w:style w:type="paragraph" w:styleId="Title">
     <w:name w:val="Title"/>
-    <w:basedOn w:val="Normal1"/>
-    <w:next w:val="Normal1"/>
+    <w:basedOn w:val="LO-normal"/>
+    <w:next w:val="LO-normal"/>
     <w:qFormat/>
     <w:pPr>
       <w:keepNext w:val="true"/>
@@ -3424,8 +3428,8 @@
   </w:style>
   <w:style w:type="paragraph" w:styleId="Subtitle">
     <w:name w:val="Subtitle"/>
-    <w:basedOn w:val="Normal1"/>
-    <w:next w:val="Normal1"/>
+    <w:basedOn w:val="LO-normal"/>
+    <w:next w:val="LO-normal"/>
     <w:qFormat/>
     <w:pPr>
       <w:keepNext w:val="true"/>

</xml_diff>